<commit_message>
Blatt 5 - Abgabe
</commit_message>
<xml_diff>
--- a/blatt05/G02B5A_Back-Behrendt-Staeger.docx
+++ b/blatt05/G02B5A_Back-Behrendt-Staeger.docx
@@ -919,7 +919,6 @@
         <w:rPr>
           <w:b/>
         </w:rPr>
-        <w:lastRenderedPageBreak/>
         <w:t>c) Wie sieht die übertragene Nachricht in diesem Fall aus?</w:t>
       </w:r>
     </w:p>
@@ -1093,6 +1092,7 @@
         </w:numPr>
       </w:pPr>
       <w:r>
+        <w:lastRenderedPageBreak/>
         <w:t>Rolle des Angreifers: Benutzer des Systems</w:t>
       </w:r>
     </w:p>
@@ -1105,7 +1105,6 @@
         </w:numPr>
       </w:pPr>
       <w:r>
-        <w:lastRenderedPageBreak/>
         <w:t xml:space="preserve">Verbreitung des Angreifers: </w:t>
       </w:r>
       <w:r>
@@ -1177,22 +1176,11 @@
       </w:r>
     </w:p>
     <w:p>
-      <w:commentRangeStart w:id="0"/>
       <w:r>
         <w:t xml:space="preserve">Eine </w:t>
       </w:r>
-      <w:commentRangeEnd w:id="0"/>
-      <w:r>
-        <w:rPr>
-          <w:rStyle w:val="Kommentarzeichen"/>
-        </w:rPr>
-        <w:commentReference w:id="0"/>
-      </w:r>
-      <w:r>
-        <w:t>einfache E</w:t>
-      </w:r>
-      <w:r>
-        <w:t>rweiterung des Systems wäre</w:t>
+      <w:r>
+        <w:t>einfache Erweiterung des Systems wäre</w:t>
       </w:r>
       <w:r>
         <w:t xml:space="preserve"> alle Daten, die </w:t>
@@ -1228,7 +1216,10 @@
         <w:t>dürfen</w:t>
       </w:r>
       <w:r>
-        <w:t xml:space="preserve"> die Markierengen</w:t>
+        <w:t xml:space="preserve"> die Markieru</w:t>
+      </w:r>
+      <w:r>
+        <w:t>ngen</w:t>
       </w:r>
       <w:r>
         <w:t xml:space="preserve"> für Bezahlt und Vergünstigungen nicht immer die gleichen sein. Es müssten zufällige Daten angehängt werden.</w:t>
@@ -1246,6 +1237,9 @@
       <w:r>
         <w:t>Aufgabe 3: Authentifizierungsprotokolle</w:t>
       </w:r>
+      <w:r>
+        <w:t xml:space="preserve"> (4 Punkte)</w:t>
+      </w:r>
     </w:p>
     <w:p>
       <w:pPr>
@@ -1324,6 +1318,7 @@
         <w:ind w:left="10"/>
       </w:pPr>
       <w:r>
+        <w:lastRenderedPageBreak/>
         <w:t>Auch einen aktiven Angreifer schreckt dies nicht ab. Unabhängig von der Verwendung einer Zufallszahl bleibt diese Brute-Force-Angriffsform bestehen.</w:t>
       </w:r>
     </w:p>
@@ -1337,7 +1332,6 @@
         <w:rPr>
           <w:b/>
         </w:rPr>
-        <w:lastRenderedPageBreak/>
         <w:t>3. Challenge-Response-Authentifizierung</w:t>
       </w:r>
       <w:r>
@@ -1411,13 +1405,7 @@
         <w:pStyle w:val="berschrift1"/>
       </w:pPr>
       <w:r>
-        <w:t>Aufgabe 4</w:t>
-      </w:r>
-      <w:r>
-        <w:t xml:space="preserve">: </w:t>
-      </w:r>
-      <w:r>
-        <w:t>„Mensch ärgere Dich nicht“ über das Telefon  (optional)</w:t>
+        <w:t>Aufgabe 4: „Mensch ärgere Dich nicht“ über das Telefon  (optional)</w:t>
       </w:r>
     </w:p>
     <w:p>
@@ -1425,14 +1413,13 @@
         <w:pStyle w:val="berschrift1"/>
       </w:pPr>
       <w:r>
-        <w:t>Aufgabe 5</w:t>
-      </w:r>
-      <w:r>
-        <w:t xml:space="preserve">: </w:t>
-      </w:r>
-      <w:r>
-        <w:t>RSA-Verfahren</w:t>
-      </w:r>
+        <w:t>Aufgabe 5: RSA-Verfahren</w:t>
+      </w:r>
+      <w:r>
+        <w:t xml:space="preserve"> (6 Punkte)</w:t>
+      </w:r>
+      <w:bookmarkStart w:id="0" w:name="_GoBack"/>
+      <w:bookmarkEnd w:id="0"/>
     </w:p>
     <w:p>
       <w:pPr>
@@ -1451,75 +1438,63 @@
         <w:rPr>
           <w:b/>
         </w:rPr>
-        <w:t xml:space="preserve"> </w:t>
+        <w:t xml:space="preserve"> Grundlagen</w:t>
       </w:r>
       <w:r>
         <w:rPr>
           <w:b/>
         </w:rPr>
-        <w:t>Grundlagen</w:t>
-      </w:r>
-      <w:r>
+        <w:t xml:space="preserve"> (Optional)</w:t>
+      </w:r>
+    </w:p>
+    <w:p>
+      <w:r>
+        <w:t xml:space="preserve">Zur Verwendung von RSA sind zwei (möglichst große) unterschiedliche Primzahlen </w:t>
+      </w:r>
+      <w:r>
+        <w:t xml:space="preserve">(p und q) </w:t>
+      </w:r>
+      <w:r>
+        <w:t xml:space="preserve">nötig. Der öffentliche Schlüssel besteht aus dem Produkt der beiden Primzahlen und </w:t>
+      </w:r>
+      <w:r>
+        <w:t>einer frei gewählten Zahl, die Teilerfremd zu (p-1)(q-1) ist (genannt e). Der private Schlüssel ist die multiplikative Inverse Zahl zur eben gewählten Zahl (genannt d). Verschlüsseln: c(m) = m^e mod p*q. Entschlüsseln: m(c)=m^e mod p*q.</w:t>
+      </w:r>
+    </w:p>
+    <w:p>
+      <w:r>
+        <w:t>Die Sicherheit besteht darin das es unendlich schwer ist, aus dem Produkt zweier Primzahlen die einzelnen Primzahlen zu berechnen. Durch die Primzahlen ist eine Primärfaktor-Zerlegung nicht möglich.</w:t>
+      </w:r>
+    </w:p>
+    <w:p>
+      <w:r>
+        <w:t>Verwendung bei der Verschlüsselung von Dokumenten und E-Mail, Public-Private-Key-Verfahren und vieles mehr.</w:t>
+      </w:r>
+    </w:p>
+    <w:p>
+      <w:pPr>
+        <w:ind w:left="10"/>
         <w:rPr>
           <w:b/>
         </w:rPr>
-        <w:t xml:space="preserve"> (Optional)</w:t>
-      </w:r>
-    </w:p>
-    <w:p>
-      <w:r>
-        <w:t xml:space="preserve">Zur Verwendung von RSA sind zwei (möglichst große) unterschiedliche Primzahlen </w:t>
-      </w:r>
-      <w:r>
-        <w:t xml:space="preserve">(p und q) </w:t>
-      </w:r>
-      <w:r>
-        <w:t xml:space="preserve">nötig. Der öffentliche Schlüssel besteht aus dem Produkt der beiden Primzahlen und </w:t>
-      </w:r>
-      <w:r>
-        <w:t>einer frei gewählten Zahl, die Teilerfremd zu (p-1)(q-1) ist (genannt e). Der private Schlüssel ist die multiplikative Inverse Zahl zur eben gewählten Zahl (genannt d). Verschlüsseln: c(m) = m^e mod p*q. Entschlüsseln: m(c)=m^e mod p*q.</w:t>
-      </w:r>
-    </w:p>
-    <w:p>
-      <w:r>
-        <w:t>Die Sicherheit besteht darin das es unendlich schwer ist, aus dem Produkt zweier Primzahlen die einzelnen Primzahlen zu berechnen. Durch die Primzahlen ist eine Primärfaktor-Zerlegung nicht möglich.</w:t>
-      </w:r>
-    </w:p>
-    <w:p>
-      <w:r>
-        <w:t>Verwendung bei der Verschlüsselung von Dokumenten und E-Mail, Public-Private-Key-Verfahren und vieles mehr.</w:t>
-      </w:r>
-    </w:p>
-    <w:p>
-      <w:pPr>
-        <w:ind w:left="10"/>
+      </w:pPr>
+      <w:r>
         <w:rPr>
           <w:b/>
         </w:rPr>
-      </w:pPr>
+        <w:t>2</w:t>
+      </w:r>
       <w:r>
         <w:rPr>
           <w:b/>
         </w:rPr>
-        <w:t>2</w:t>
+        <w:t>.</w:t>
       </w:r>
       <w:r>
         <w:rPr>
           <w:b/>
         </w:rPr>
-        <w:t>.</w:t>
-      </w:r>
-      <w:r>
-        <w:rPr>
-          <w:b/>
-        </w:rPr>
-        <w:t xml:space="preserve"> </w:t>
-      </w:r>
-      <w:r>
-        <w:rPr>
-          <w:b/>
-        </w:rPr>
-        <w:t>Anwendung (Pflicht; 6 Punkte)</w:t>
+        <w:t xml:space="preserve"> Anwendung (Pflicht; 6 Punkte)</w:t>
       </w:r>
     </w:p>
     <w:p>
@@ -1543,7 +1518,15 @@
       </w:r>
     </w:p>
     <w:p>
-      <w:r>
+      <w:pPr>
+        <w:rPr>
+          <w:lang w:val="en-US"/>
+        </w:rPr>
+      </w:pPr>
+      <w:r>
+        <w:rPr>
+          <w:lang w:val="en-US"/>
+        </w:rPr>
         <w:t xml:space="preserve">e*d mod r = 67 * 3243 mod 108640 = 217281 mod 108640 = 1 </w:t>
       </w:r>
     </w:p>
@@ -1559,6 +1542,7 @@
           <w:b/>
           <w:lang w:val="en-US"/>
         </w:rPr>
+        <w:lastRenderedPageBreak/>
         <w:t>Code (HTML+JS):</w:t>
       </w:r>
     </w:p>
@@ -1566,11 +1550,15 @@
       <w:pPr>
         <w:pStyle w:val="Code"/>
         <w:rPr>
+          <w:sz w:val="20"/>
+          <w:szCs w:val="20"/>
           <w:lang w:val="en-US"/>
         </w:rPr>
       </w:pPr>
       <w:r>
         <w:rPr>
+          <w:sz w:val="20"/>
+          <w:szCs w:val="20"/>
           <w:lang w:val="en-US"/>
         </w:rPr>
         <w:t>&lt;html&gt;</w:t>
@@ -1580,14 +1568,17 @@
       <w:pPr>
         <w:pStyle w:val="Code"/>
         <w:rPr>
+          <w:sz w:val="20"/>
+          <w:szCs w:val="20"/>
           <w:lang w:val="en-US"/>
         </w:rPr>
       </w:pPr>
       <w:r>
         <w:rPr>
+          <w:sz w:val="20"/>
+          <w:szCs w:val="20"/>
           <w:lang w:val="en-US"/>
         </w:rPr>
-        <w:lastRenderedPageBreak/>
         <w:t>&lt;body&gt;</w:t>
       </w:r>
     </w:p>
@@ -1595,11 +1586,15 @@
       <w:pPr>
         <w:pStyle w:val="Code"/>
         <w:rPr>
+          <w:sz w:val="20"/>
+          <w:szCs w:val="20"/>
           <w:lang w:val="en-US"/>
         </w:rPr>
       </w:pPr>
       <w:r>
         <w:rPr>
+          <w:sz w:val="20"/>
+          <w:szCs w:val="20"/>
           <w:lang w:val="en-US"/>
         </w:rPr>
         <w:tab/>
@@ -1607,14 +1602,16 @@
       </w:r>
       <w:r>
         <w:rPr>
+          <w:sz w:val="20"/>
+          <w:szCs w:val="20"/>
           <w:lang w:val="en-US"/>
         </w:rPr>
         <w:t>Calculating…</w:t>
       </w:r>
-      <w:bookmarkStart w:id="1" w:name="_GoBack"/>
-      <w:bookmarkEnd w:id="1"/>
-      <w:r>
-        <w:rPr>
+      <w:r>
+        <w:rPr>
+          <w:sz w:val="20"/>
+          <w:szCs w:val="20"/>
           <w:lang w:val="en-US"/>
         </w:rPr>
         <w:t>&lt;/div&gt;</w:t>
@@ -1624,11 +1621,15 @@
       <w:pPr>
         <w:pStyle w:val="Code"/>
         <w:rPr>
+          <w:sz w:val="20"/>
+          <w:szCs w:val="20"/>
           <w:lang w:val="en-US"/>
         </w:rPr>
       </w:pPr>
       <w:r>
         <w:rPr>
+          <w:sz w:val="20"/>
+          <w:szCs w:val="20"/>
           <w:lang w:val="en-US"/>
         </w:rPr>
         <w:tab/>
@@ -1639,11 +1640,15 @@
       <w:pPr>
         <w:pStyle w:val="Code"/>
         <w:rPr>
+          <w:sz w:val="20"/>
+          <w:szCs w:val="20"/>
           <w:lang w:val="en-US"/>
         </w:rPr>
       </w:pPr>
       <w:r>
         <w:rPr>
+          <w:sz w:val="20"/>
+          <w:szCs w:val="20"/>
           <w:lang w:val="en-US"/>
         </w:rPr>
         <w:tab/>
@@ -1653,11 +1658,15 @@
       <w:pPr>
         <w:pStyle w:val="Code"/>
         <w:rPr>
+          <w:sz w:val="20"/>
+          <w:szCs w:val="20"/>
           <w:lang w:val="en-US"/>
         </w:rPr>
       </w:pPr>
       <w:r>
         <w:rPr>
+          <w:sz w:val="20"/>
+          <w:szCs w:val="20"/>
           <w:lang w:val="en-US"/>
         </w:rPr>
         <w:tab/>
@@ -1668,33 +1677,43 @@
       <w:pPr>
         <w:pStyle w:val="Code"/>
         <w:rPr>
+          <w:sz w:val="20"/>
+          <w:szCs w:val="20"/>
           <w:lang w:val="en-US"/>
         </w:rPr>
       </w:pPr>
       <w:r>
         <w:rPr>
+          <w:sz w:val="20"/>
+          <w:szCs w:val="20"/>
           <w:lang w:val="en-US"/>
         </w:rPr>
         <w:tab/>
-        <w:t xml:space="preserve">var data = [103625, 71396, 5872, 102989, 10232, 36843, 71765, 5872, 10232, 14809, 108822, 108822, 69296, 32156, 36704, 105697, 71396, 25948, 71396, 102989, 10232, 25948, 71765, 64024, 36843, 10232, 16718, 105867, 36704, 34992, 5872, 64024, 36843, 5872, 10232, 2762, 73111, 5872, 19729, 5872, 64024, 10232, 109169, 71765, 1086, 73111, 57424, 71765, 34992, 60372, 10232, 108822, 1086, 73111, 71396, 57424, 40412, 40412, 71765, 5872, 36704, 5872, 82037, 10232, 86175, 64024, 34992, 102989, 5872, 71765, 16718, 5872, 102989, 19729, 105867, 36843, 5872, 36704, 36704, 5872, 82037, 10232, 61644, 105697, 71765, 64024, 36265, 105867, 109169, 10232, 2762, 105697, 36265, 36704, 5872, 25948, 82037, 10232, 36843, 71765, 5872, 10232, 89982, 27255, 64024, 69296, 62098, 108822, 71765, 1086, 73111, 5872, 102989, 73111, 5872, 71765, 57424, 10232, 61865, 105867, 64024, 10232, 35203, 105697, 25948, 25948, 109169, 105867, 5872, 102989, 57424, 5872, 102989, 64024, 10232, 71396, 64024, 36843, 10232, 36843, 105697, 40412, 71396, 34992, 5872, 73111, 105867, 5872, 102989, 71765, 34992, 5872, 10232, 86175, 64024, 34992, 102989, 71765, 16718, 16718, 5872, 82037, 10232, 57837, 71396, 34992, 105697, 64024, 34992, 25948, 69296, 10232, 71396, 64024, 36843, 10232, 57837, 71396, 34992, 102989, 71765, 16718, 16718, 25948, 78325, 105867, 64024, 57424, 102989, 105867, 36704, 36704, 5872, 82037, 10232, 102020, 71765, 105867, 19729, 5872, 57424, 102989, 71765, 25948, 1086, 73111, 5872, 10232, 52356, 5872, 102989, 16718, 105697, 73111, 102989, 5872, 64024, 82037, 10232, 2762, 71765,19729, 71765, 64024, 34992, 69296, 86175, 57424, 57424, 105697, 1086, 78325, 10232, 71396, 64024, 36843, 10232, 35203, 105867, 109169, 5872, 102989, 69296, 86175, 64024, 105697, 36704, 40103, 25948, 71765, 25948, 82037, 10232, 14809, 102989, 71396, 64024, 36843, 36704, 105697, 34992, 5872, 64024, 10232, 36843, 5872, 102989, 10232, 32156, 102989, 40103, 108306, 57424, 105867, 34992, 102989, 105697, 108306, 73111, 71765, 5872, 82037, 10232, 86175, 71396, 57424, 73111, 5872, 64024, 57424, 71765, 16718, 71765, 78325, </w:t>
-      </w:r>
-      <w:r>
-        <w:rPr>
+        <w:t xml:space="preserve">var data = [103625, 71396, 5872, 102989, 10232, 36843, 71765, 5872, 10232, 14809, 108822, 108822, 69296, 32156, 36704, 105697, 71396, 25948, 71396, 102989, 10232, 25948, 71765, 64024, 36843, 10232, 16718, 105867, 36704, 34992, 5872, 64024, 36843, 5872, 10232, 2762, 73111, 5872, 19729, 5872, 64024, 10232, 109169, 71765, 1086, 73111, 57424, 71765, 34992, 60372, 10232, 108822, 1086, 73111, 71396, 57424, 40412, 40412, 71765, 5872, 36704, 5872, 82037, 10232, 86175, 64024, 34992, 102989, 5872, 71765, 16718, 5872, 102989, 19729, 105867, 36843, 5872, 36704, 36704, 5872, 82037, 10232, 61644, 105697, 71765, 64024, 36265, 105867, 109169, 10232, 2762, 105697, 36265, 36704, 5872, 25948, 82037, 10232, 36843, 71765, 5872, 10232, 89982, 27255, 64024, 69296, 62098, 108822, 71765, 1086, 73111, 5872, 102989, 73111, 5872, 71765, 57424, 10232, 61865, 105867, 64024, 10232, 35203, 105697, 25948, 25948, 109169, 105867, 5872, 102989, 57424, 5872, 102989, 64024, 10232, 71396, 64024, 36843, 10232, 36843, 105697, 40412, 71396, 34992, 5872, 73111, 105867, 5872, 102989, 71765, 34992, 5872, 10232, 86175, 64024, 34992, 102989, 71765, 16718, 16718, 5872, 82037, 10232, 57837, 71396, 34992, 105697, 64024, 34992, 25948, 69296, 10232, 71396, 64024, 36843, 10232, 57837, 71396, 34992, 102989, 71765, 16718, 16718, 25948, 78325, 105867, 64024, 57424, 102989, 105867, 36704, 36704, 5872, 82037, 10232, 102020, 71765, 105867, 19729, 5872, 57424, 102989, 71765, 25948, 1086, 73111, 5872, 10232, 52356, 5872, 102989, 16718, 105697, 73111, 102989, 5872, 64024, 82037, 10232, 2762, 71765,19729, 71765, 64024, 34992, 69296, 86175, 57424, 57424, 105697, 1086, 78325, 10232, 71396, 64024, 36843, 10232, 35203, 105867, 109169, 5872, 102989, 69296, 86175, 64024, 105697, 36704, 40103, 25948, 71765, 25948, 82037, 10232, 14809, 102989, 71396, 64024, 36843, 36704, 105697, 34992, 5872, 64024, 10232, 36843, 5872, 102989, 10232, 32156, 102989, 40103, 108306, 57424, 105867, 34992, 102989, 105697, 108306, 73111, 71765, 5872, 82037, 10232, 86175, 71396, 57424, 73111, 5872, 64024, 57424, 71765, 16718, 71765, 78325, 105697, 57424, 71765, 105867, 64024, 25948, 108306, 102989, 105867, 57424, 105867, 78325, 105867, 36704, 36704, 5872, 82037, 10232, 36843, 105697, 25948, 10232, 61644, 108822, 86175, 69296, 52356, 5872, 102989, 16718, 105697, 73111, </w:t>
+      </w:r>
+      <w:r>
+        <w:rPr>
+          <w:sz w:val="20"/>
+          <w:szCs w:val="20"/>
           <w:lang w:val="en-US"/>
         </w:rPr>
         <w:lastRenderedPageBreak/>
-        <w:t>105697, 57424, 71765, 105867, 64024, 25948, 108306, 102989, 105867, 57424, 105867, 78325, 105867, 36704, 36704, 5872, 82037, 10232, 36843, 105697, 25948, 10232, 61644, 108822, 86175, 69296, 52356, 5872, 102989, 16718, 105697, 73111, 102989, 5872, 64024, 10232, 71396, 64024, 36843, 10232, 64024, 105697, 57424, 71396, 5872, 102989, 36704, 71765, 1086, 73111, 10232, 105697, 36704, 36704, 5872, 10232, 105697, 64024, 36843, 5872, 102989, 5872, 64024, 10232, 59390, 64024, 73111, 105697, 36704, 57424, 5872, 82037, 10232, 36843, 71765, 5872, 10232, 109169, 71765, 102989, 10232, 71765, 64024, 10232, 36843, 5872, 102989, 10232, 27255, 5872, 36265, 71396, 64024, 34992, 10232, 71396, 64024, 36843, 10232, 36843, 5872, 102989, 10232, 52356, 105867, 102989, 36704, 5872, 25948, 71396, 64024, 34992, 10232, 36265, 5872, 73111, 105697, 64024, 36843, 5872, 36704, 57424, 10232, 73111, 105697, 36265, 5872, 64024, 10232, 60372, 69296, 62098];</w:t>
+        <w:t>102989, 5872, 64024, 10232, 71396, 64024, 36843, 10232, 64024, 105697, 57424, 71396, 5872, 102989, 36704, 71765, 1086, 73111, 10232, 105697, 36704, 36704, 5872, 10232, 105697, 64024, 36843, 5872, 102989, 5872, 64024, 10232, 59390, 64024, 73111, 105697, 36704, 57424, 5872, 82037, 10232, 36843, 71765, 5872, 10232, 109169, 71765, 102989, 10232, 71765, 64024, 10232, 36843, 5872, 102989, 10232, 27255, 5872, 36265, 71396, 64024, 34992, 10232, 71396, 64024, 36843, 10232, 36843, 5872, 102989, 10232, 52356, 105867, 102989, 36704, 5872, 25948, 71396, 64024, 34992, 10232, 36265, 5872, 73111, 105697, 64024, 36843, 5872, 36704, 57424, 10232, 73111, 105697, 36265, 5872, 64024, 10232, 60372, 69296, 62098];</w:t>
       </w:r>
     </w:p>
     <w:p>
       <w:pPr>
         <w:pStyle w:val="Code"/>
         <w:rPr>
+          <w:sz w:val="20"/>
+          <w:szCs w:val="20"/>
           <w:lang w:val="en-US"/>
         </w:rPr>
       </w:pPr>
       <w:r>
         <w:rPr>
+          <w:sz w:val="20"/>
+          <w:szCs w:val="20"/>
           <w:lang w:val="en-US"/>
         </w:rPr>
         <w:tab/>
@@ -1704,11 +1723,15 @@
       <w:pPr>
         <w:pStyle w:val="Code"/>
         <w:rPr>
+          <w:sz w:val="20"/>
+          <w:szCs w:val="20"/>
           <w:lang w:val="en-US"/>
         </w:rPr>
       </w:pPr>
       <w:r>
         <w:rPr>
+          <w:sz w:val="20"/>
+          <w:szCs w:val="20"/>
           <w:lang w:val="en-US"/>
         </w:rPr>
         <w:tab/>
@@ -1718,23 +1741,43 @@
     <w:p>
       <w:pPr>
         <w:pStyle w:val="Code"/>
-      </w:pPr>
-      <w:r>
-        <w:rPr>
+        <w:rPr>
+          <w:sz w:val="20"/>
+          <w:szCs w:val="20"/>
           <w:lang w:val="en-US"/>
         </w:rPr>
+      </w:pPr>
+      <w:r>
+        <w:rPr>
+          <w:sz w:val="20"/>
+          <w:szCs w:val="20"/>
+          <w:lang w:val="en-US"/>
+        </w:rPr>
         <w:tab/>
-      </w:r>
-      <w:r>
         <w:t>var rsa_q=389;</w:t>
       </w:r>
     </w:p>
     <w:p>
       <w:pPr>
         <w:pStyle w:val="Code"/>
-      </w:pPr>
-      <w:r>
+        <w:rPr>
+          <w:sz w:val="20"/>
+          <w:szCs w:val="20"/>
+        </w:rPr>
+      </w:pPr>
+      <w:r>
+        <w:rPr>
+          <w:sz w:val="20"/>
+          <w:szCs w:val="20"/>
+          <w:lang w:val="en-US"/>
+        </w:rPr>
         <w:tab/>
+      </w:r>
+      <w:r>
+        <w:rPr>
+          <w:sz w:val="20"/>
+          <w:szCs w:val="20"/>
+        </w:rPr>
         <w:t>var rsa_e=67;</w:t>
       </w:r>
     </w:p>
@@ -1742,16 +1785,16 @@
       <w:pPr>
         <w:pStyle w:val="Code"/>
         <w:rPr>
-          <w:lang w:val="en-US"/>
-        </w:rPr>
-      </w:pPr>
-      <w:r>
+          <w:sz w:val="20"/>
+          <w:szCs w:val="20"/>
+        </w:rPr>
+      </w:pPr>
+      <w:r>
+        <w:rPr>
+          <w:sz w:val="20"/>
+          <w:szCs w:val="20"/>
+        </w:rPr>
         <w:tab/>
-      </w:r>
-      <w:r>
-        <w:rPr>
-          <w:lang w:val="en-US"/>
-        </w:rPr>
         <w:t>var rsa_d=3243;</w:t>
       </w:r>
     </w:p>
@@ -1759,12 +1802,14 @@
       <w:pPr>
         <w:pStyle w:val="Code"/>
         <w:rPr>
-          <w:lang w:val="en-US"/>
-        </w:rPr>
-      </w:pPr>
-      <w:r>
-        <w:rPr>
-          <w:lang w:val="en-US"/>
+          <w:sz w:val="20"/>
+          <w:szCs w:val="20"/>
+        </w:rPr>
+      </w:pPr>
+      <w:r>
+        <w:rPr>
+          <w:sz w:val="20"/>
+          <w:szCs w:val="20"/>
         </w:rPr>
         <w:tab/>
         <w:t>var rsa_N=rsa_p*rsa_q;</w:t>
@@ -1774,12 +1819,14 @@
       <w:pPr>
         <w:pStyle w:val="Code"/>
         <w:rPr>
-          <w:lang w:val="en-US"/>
-        </w:rPr>
-      </w:pPr>
-      <w:r>
-        <w:rPr>
-          <w:lang w:val="en-US"/>
+          <w:sz w:val="20"/>
+          <w:szCs w:val="20"/>
+        </w:rPr>
+      </w:pPr>
+      <w:r>
+        <w:rPr>
+          <w:sz w:val="20"/>
+          <w:szCs w:val="20"/>
         </w:rPr>
         <w:tab/>
         <w:t>var rsa_r=(rsa_p-1)*(rsa_q-1);</w:t>
@@ -1789,12 +1836,14 @@
       <w:pPr>
         <w:pStyle w:val="Code"/>
         <w:rPr>
-          <w:lang w:val="en-US"/>
-        </w:rPr>
-      </w:pPr>
-      <w:r>
-        <w:rPr>
-          <w:lang w:val="en-US"/>
+          <w:sz w:val="20"/>
+          <w:szCs w:val="20"/>
+        </w:rPr>
+      </w:pPr>
+      <w:r>
+        <w:rPr>
+          <w:sz w:val="20"/>
+          <w:szCs w:val="20"/>
         </w:rPr>
         <w:tab/>
       </w:r>
@@ -1803,12 +1852,14 @@
       <w:pPr>
         <w:pStyle w:val="Code"/>
         <w:rPr>
-          <w:lang w:val="en-US"/>
-        </w:rPr>
-      </w:pPr>
-      <w:r>
-        <w:rPr>
-          <w:lang w:val="en-US"/>
+          <w:sz w:val="20"/>
+          <w:szCs w:val="20"/>
+        </w:rPr>
+      </w:pPr>
+      <w:r>
+        <w:rPr>
+          <w:sz w:val="20"/>
+          <w:szCs w:val="20"/>
         </w:rPr>
         <w:tab/>
         <w:t>var decoded = "";</w:t>
@@ -1817,43 +1868,58 @@
     <w:p>
       <w:pPr>
         <w:pStyle w:val="Code"/>
-      </w:pPr>
-      <w:r>
-        <w:rPr>
+        <w:rPr>
+          <w:sz w:val="20"/>
+          <w:szCs w:val="20"/>
+        </w:rPr>
+      </w:pPr>
+      <w:r>
+        <w:rPr>
+          <w:sz w:val="20"/>
+          <w:szCs w:val="20"/>
+        </w:rPr>
+        <w:tab/>
+        <w:t>var rsa_e_big = BigInteger(rsa_e);</w:t>
+      </w:r>
+    </w:p>
+    <w:p>
+      <w:pPr>
+        <w:pStyle w:val="Code"/>
+        <w:rPr>
+          <w:sz w:val="20"/>
+          <w:szCs w:val="20"/>
           <w:lang w:val="en-US"/>
         </w:rPr>
+      </w:pPr>
+      <w:r>
+        <w:rPr>
+          <w:sz w:val="20"/>
+          <w:szCs w:val="20"/>
+        </w:rPr>
         <w:tab/>
       </w:r>
       <w:r>
-        <w:t>var rsa_e_big = BigInteger(rsa_e);</w:t>
+        <w:rPr>
+          <w:sz w:val="20"/>
+          <w:szCs w:val="20"/>
+          <w:lang w:val="en-US"/>
+        </w:rPr>
+        <w:t>var rsa_N_big = BigInteger(rsa_N);</w:t>
       </w:r>
     </w:p>
     <w:p>
       <w:pPr>
         <w:pStyle w:val="Code"/>
         <w:rPr>
+          <w:sz w:val="20"/>
+          <w:szCs w:val="20"/>
           <w:lang w:val="en-US"/>
         </w:rPr>
       </w:pPr>
       <w:r>
-        <w:tab/>
-      </w:r>
-      <w:r>
-        <w:rPr>
-          <w:lang w:val="en-US"/>
-        </w:rPr>
-        <w:t>var rsa_N_big = BigInteger(rsa_N);</w:t>
-      </w:r>
-    </w:p>
-    <w:p>
-      <w:pPr>
-        <w:pStyle w:val="Code"/>
-        <w:rPr>
-          <w:lang w:val="en-US"/>
-        </w:rPr>
-      </w:pPr>
-      <w:r>
-        <w:rPr>
+        <w:rPr>
+          <w:sz w:val="20"/>
+          <w:szCs w:val="20"/>
           <w:lang w:val="en-US"/>
         </w:rPr>
         <w:tab/>
@@ -1864,17 +1930,23 @@
       <w:pPr>
         <w:pStyle w:val="Code"/>
         <w:rPr>
+          <w:sz w:val="20"/>
+          <w:szCs w:val="20"/>
           <w:lang w:val="en-US"/>
         </w:rPr>
       </w:pPr>
       <w:r>
         <w:rPr>
+          <w:sz w:val="20"/>
+          <w:szCs w:val="20"/>
           <w:lang w:val="en-US"/>
         </w:rPr>
         <w:tab/>
       </w:r>
       <w:r>
         <w:rPr>
+          <w:sz w:val="20"/>
+          <w:szCs w:val="20"/>
           <w:lang w:val="en-US"/>
         </w:rPr>
         <w:tab/>
@@ -1884,31 +1956,53 @@
     <w:p>
       <w:pPr>
         <w:pStyle w:val="Code"/>
-      </w:pPr>
-      <w:r>
-        <w:rPr>
+        <w:rPr>
+          <w:sz w:val="20"/>
+          <w:szCs w:val="20"/>
           <w:lang w:val="en-US"/>
         </w:rPr>
+      </w:pPr>
+      <w:r>
+        <w:rPr>
+          <w:sz w:val="20"/>
+          <w:szCs w:val="20"/>
+          <w:lang w:val="en-US"/>
+        </w:rPr>
         <w:tab/>
       </w:r>
       <w:r>
         <w:rPr>
+          <w:sz w:val="20"/>
+          <w:szCs w:val="20"/>
           <w:lang w:val="en-US"/>
         </w:rPr>
         <w:tab/>
-      </w:r>
-      <w:r>
         <w:t>var num_mod = num.modPow(rsa_e_big, rsa_N_big);</w:t>
       </w:r>
     </w:p>
     <w:p>
       <w:pPr>
         <w:pStyle w:val="Code"/>
-      </w:pPr>
-      <w:r>
+        <w:rPr>
+          <w:sz w:val="20"/>
+          <w:szCs w:val="20"/>
+          <w:lang w:val="en-US"/>
+        </w:rPr>
+      </w:pPr>
+      <w:r>
+        <w:rPr>
+          <w:sz w:val="20"/>
+          <w:szCs w:val="20"/>
+          <w:lang w:val="en-US"/>
+        </w:rPr>
         <w:tab/>
       </w:r>
       <w:r>
+        <w:rPr>
+          <w:sz w:val="20"/>
+          <w:szCs w:val="20"/>
+          <w:lang w:val="en-US"/>
+        </w:rPr>
         <w:tab/>
         <w:t>var result = num_mod;</w:t>
       </w:r>
@@ -1917,31 +2011,42 @@
       <w:pPr>
         <w:pStyle w:val="Code"/>
         <w:rPr>
+          <w:sz w:val="20"/>
+          <w:szCs w:val="20"/>
           <w:lang w:val="en-US"/>
         </w:rPr>
       </w:pPr>
       <w:r>
+        <w:rPr>
+          <w:sz w:val="20"/>
+          <w:szCs w:val="20"/>
+          <w:lang w:val="en-US"/>
+        </w:rPr>
         <w:tab/>
       </w:r>
       <w:r>
+        <w:rPr>
+          <w:sz w:val="20"/>
+          <w:szCs w:val="20"/>
+          <w:lang w:val="en-US"/>
+        </w:rPr>
         <w:tab/>
-      </w:r>
-      <w:r>
-        <w:rPr>
+        <w:t>decoded += result + ", ";</w:t>
+      </w:r>
+    </w:p>
+    <w:p>
+      <w:pPr>
+        <w:pStyle w:val="Code"/>
+        <w:rPr>
+          <w:sz w:val="20"/>
+          <w:szCs w:val="20"/>
           <w:lang w:val="en-US"/>
         </w:rPr>
-        <w:t>decoded += result + ", ";</w:t>
-      </w:r>
-    </w:p>
-    <w:p>
-      <w:pPr>
-        <w:pStyle w:val="Code"/>
-        <w:rPr>
-          <w:lang w:val="en-US"/>
-        </w:rPr>
-      </w:pPr>
-      <w:r>
-        <w:rPr>
+      </w:pPr>
+      <w:r>
+        <w:rPr>
+          <w:sz w:val="20"/>
+          <w:szCs w:val="20"/>
           <w:lang w:val="en-US"/>
         </w:rPr>
         <w:tab/>
@@ -1952,11 +2057,15 @@
       <w:pPr>
         <w:pStyle w:val="Code"/>
         <w:rPr>
+          <w:sz w:val="20"/>
+          <w:szCs w:val="20"/>
           <w:lang w:val="en-US"/>
         </w:rPr>
       </w:pPr>
       <w:r>
         <w:rPr>
+          <w:sz w:val="20"/>
+          <w:szCs w:val="20"/>
           <w:lang w:val="en-US"/>
         </w:rPr>
         <w:tab/>
@@ -1966,11 +2075,15 @@
       <w:pPr>
         <w:pStyle w:val="Code"/>
         <w:rPr>
+          <w:sz w:val="20"/>
+          <w:szCs w:val="20"/>
           <w:lang w:val="en-US"/>
         </w:rPr>
       </w:pPr>
       <w:r>
         <w:rPr>
+          <w:sz w:val="20"/>
+          <w:szCs w:val="20"/>
           <w:lang w:val="en-US"/>
         </w:rPr>
         <w:tab/>
@@ -1980,24 +2093,48 @@
     <w:p>
       <w:pPr>
         <w:pStyle w:val="Code"/>
-      </w:pPr>
-      <w:r>
+        <w:rPr>
+          <w:sz w:val="20"/>
+          <w:szCs w:val="20"/>
+        </w:rPr>
+      </w:pPr>
+      <w:r>
+        <w:rPr>
+          <w:sz w:val="20"/>
+          <w:szCs w:val="20"/>
+        </w:rPr>
         <w:t>&lt;/script&gt;</w:t>
       </w:r>
     </w:p>
     <w:p>
       <w:pPr>
         <w:pStyle w:val="Code"/>
-      </w:pPr>
-      <w:r>
+        <w:rPr>
+          <w:sz w:val="20"/>
+          <w:szCs w:val="20"/>
+        </w:rPr>
+      </w:pPr>
+      <w:r>
+        <w:rPr>
+          <w:sz w:val="20"/>
+          <w:szCs w:val="20"/>
+        </w:rPr>
         <w:t>&lt;/body&gt;</w:t>
       </w:r>
     </w:p>
     <w:p>
       <w:pPr>
         <w:pStyle w:val="Code"/>
-      </w:pPr>
-      <w:r>
+        <w:rPr>
+          <w:sz w:val="20"/>
+          <w:szCs w:val="20"/>
+        </w:rPr>
+      </w:pPr>
+      <w:r>
+        <w:rPr>
+          <w:sz w:val="20"/>
+          <w:szCs w:val="20"/>
+        </w:rPr>
         <w:t>&lt;/html&gt;</w:t>
       </w:r>
     </w:p>
@@ -2024,51 +2161,18 @@
         <w:rPr>
           <w:b/>
         </w:rPr>
-        <w:t xml:space="preserve"> </w:t>
-      </w:r>
-      <w:r>
-        <w:rPr>
-          <w:b/>
-        </w:rPr>
-        <w:t>Sichere Implementierung (Optional)</w:t>
+        <w:t xml:space="preserve"> Sichere Implementierung (Optional)</w:t>
       </w:r>
     </w:p>
     <w:sectPr>
-      <w:footerReference w:type="default" r:id="rId10"/>
+      <w:footerReference w:type="default" r:id="rId8"/>
       <w:pgSz w:w="11906" w:h="16838"/>
-      <w:pgMar w:top="1417" w:right="1417" w:bottom="1134" w:left="1417" w:header="708" w:footer="708" w:gutter="0"/>
+      <w:pgMar w:top="1440" w:right="1440" w:bottom="1440" w:left="1440" w:header="708" w:footer="708" w:gutter="0"/>
       <w:cols w:space="708"/>
       <w:docGrid w:linePitch="360"/>
     </w:sectPr>
   </w:body>
 </w:document>
-</file>
-
-<file path=word/comments.xml><?xml version="1.0" encoding="utf-8"?>
-<w:comments xmlns:wpc="http://schemas.microsoft.com/office/word/2010/wordprocessingCanvas" xmlns:mc="http://schemas.openxmlformats.org/markup-compatibility/2006" xmlns:o="urn:schemas-microsoft-com:office:office" xmlns:r="http://schemas.openxmlformats.org/officeDocument/2006/relationships" xmlns:m="http://schemas.openxmlformats.org/officeDocument/2006/math" xmlns:v="urn:schemas-microsoft-com:vml" xmlns:wp14="http://schemas.microsoft.com/office/word/2010/wordprocessingDrawing" xmlns:wp="http://schemas.openxmlformats.org/drawingml/2006/wordprocessingDrawing" xmlns:w10="urn:schemas-microsoft-com:office:word" xmlns:w="http://schemas.openxmlformats.org/wordprocessingml/2006/main" xmlns:w14="http://schemas.microsoft.com/office/word/2010/wordml" xmlns:w15="http://schemas.microsoft.com/office/word/2012/wordml" xmlns:wpg="http://schemas.microsoft.com/office/word/2010/wordprocessingGroup" xmlns:wpi="http://schemas.microsoft.com/office/word/2010/wordprocessingInk" xmlns:wne="http://schemas.microsoft.com/office/word/2006/wordml" xmlns:wps="http://schemas.microsoft.com/office/word/2010/wordprocessingShape" mc:Ignorable="w14 w15 wp14">
-  <w:comment w:id="0" w:author="Nicolai S" w:date="2015-06-16T11:53:00Z" w:initials="NS">
-    <w:p>
-      <w:pPr>
-        <w:pStyle w:val="Kommentartext"/>
-      </w:pPr>
-      <w:r>
-        <w:rPr>
-          <w:rStyle w:val="Kommentarzeichen"/>
-        </w:rPr>
-        <w:annotationRef/>
-      </w:r>
-      <w:r>
-        <w:t>Bitte nochmal drüber lesen</w:t>
-      </w:r>
-    </w:p>
-  </w:comment>
-</w:comments>
-</file>
-
-<file path=word/commentsExtended.xml><?xml version="1.0" encoding="utf-8"?>
-<w15:commentsEx xmlns:wpc="http://schemas.microsoft.com/office/word/2010/wordprocessingCanvas" xmlns:mc="http://schemas.openxmlformats.org/markup-compatibility/2006" xmlns:o="urn:schemas-microsoft-com:office:office" xmlns:r="http://schemas.openxmlformats.org/officeDocument/2006/relationships" xmlns:m="http://schemas.openxmlformats.org/officeDocument/2006/math" xmlns:v="urn:schemas-microsoft-com:vml" xmlns:wp14="http://schemas.microsoft.com/office/word/2010/wordprocessingDrawing" xmlns:wp="http://schemas.openxmlformats.org/drawingml/2006/wordprocessingDrawing" xmlns:w10="urn:schemas-microsoft-com:office:word" xmlns:w="http://schemas.openxmlformats.org/wordprocessingml/2006/main" xmlns:w14="http://schemas.microsoft.com/office/word/2010/wordml" xmlns:w15="http://schemas.microsoft.com/office/word/2012/wordml" xmlns:wpg="http://schemas.microsoft.com/office/word/2010/wordprocessingGroup" xmlns:wpi="http://schemas.microsoft.com/office/word/2010/wordprocessingInk" xmlns:wne="http://schemas.microsoft.com/office/word/2006/wordml" xmlns:wps="http://schemas.microsoft.com/office/word/2010/wordprocessingShape" mc:Ignorable="w14 w15 wp14">
-  <w15:commentEx w15:paraId="09AA3836" w15:done="0"/>
-</w15:commentsEx>
 </file>
 
 <file path=word/endnotes.xml><?xml version="1.0" encoding="utf-8"?>
@@ -2118,7 +2222,7 @@
       <w:rPr>
         <w:noProof/>
       </w:rPr>
-      <w:t>5</w:t>
+      <w:t>4</w:t>
     </w:r>
     <w:r>
       <w:rPr>

</xml_diff>